<commit_message>
GIT  Modifications to add new class CircuitList which is defined as a Singleton and contains info regarding the sprinkler circuits in the system. Needed so that I could maintain circuit info such as duration setting and on  off status for toggle buttons.    - NEW - CircuitList    - Modified _ Circuit, OspiMessageHandler, CircuitOnOffMessage, CustonListAdapter, ManualModeActivity, STimerView
</commit_message>
<xml_diff>
--- a/SLMNotes.docx
+++ b/SLMNotes.docx
@@ -84,7 +84,339 @@
           <w:sz w:val="20"/>
           <w:szCs w:val="20"/>
         </w:rPr>
-        <w:t>20150602</w:t>
+        <w:t>20150618</w:t>
+      </w:r>
+    </w:p>
+    <w:p>
+      <w:pPr>
+        <w:ind w:left="720"/>
+        <w:rPr>
+          <w:sz w:val="20"/>
+          <w:szCs w:val="20"/>
+        </w:rPr>
+      </w:pPr>
+      <w:proofErr w:type="spellStart"/>
+      <w:r>
+        <w:rPr>
+          <w:sz w:val="20"/>
+          <w:szCs w:val="20"/>
+        </w:rPr>
+        <w:t>CircuitOnOffMessage</w:t>
+      </w:r>
+      <w:proofErr w:type="spellEnd"/>
+      <w:r>
+        <w:rPr>
+          <w:sz w:val="20"/>
+          <w:szCs w:val="20"/>
+        </w:rPr>
+        <w:t xml:space="preserve"> - added time to Constructor so can handle timed manual operation.</w:t>
+      </w:r>
+    </w:p>
+    <w:p>
+      <w:pPr>
+        <w:ind w:left="720"/>
+        <w:rPr>
+          <w:sz w:val="20"/>
+          <w:szCs w:val="20"/>
+        </w:rPr>
+      </w:pPr>
+    </w:p>
+    <w:p>
+      <w:pPr>
+        <w:ind w:left="720"/>
+        <w:rPr>
+          <w:sz w:val="20"/>
+          <w:szCs w:val="20"/>
+        </w:rPr>
+      </w:pPr>
+      <w:proofErr w:type="spellStart"/>
+      <w:r>
+        <w:rPr>
+          <w:sz w:val="20"/>
+          <w:szCs w:val="20"/>
+        </w:rPr>
+        <w:t>CustomListAdapter</w:t>
+      </w:r>
+      <w:proofErr w:type="spellEnd"/>
+      <w:r>
+        <w:rPr>
+          <w:sz w:val="20"/>
+          <w:szCs w:val="20"/>
+        </w:rPr>
+        <w:t xml:space="preserve"> - mods to accommodate timed manual operation. Also cleaned up </w:t>
+      </w:r>
+      <w:proofErr w:type="spellStart"/>
+      <w:r>
+        <w:rPr>
+          <w:sz w:val="20"/>
+          <w:szCs w:val="20"/>
+        </w:rPr>
+        <w:t>Ospi</w:t>
+      </w:r>
+      <w:proofErr w:type="spellEnd"/>
+      <w:r>
+        <w:rPr>
+          <w:sz w:val="20"/>
+          <w:szCs w:val="20"/>
+        </w:rPr>
+        <w:t xml:space="preserve"> message sending by adding a </w:t>
+      </w:r>
+      <w:proofErr w:type="gramStart"/>
+      <w:r>
+        <w:rPr>
+          <w:sz w:val="20"/>
+          <w:szCs w:val="20"/>
+        </w:rPr>
+        <w:t>Send(</w:t>
+      </w:r>
+      <w:proofErr w:type="gramEnd"/>
+      <w:r>
+        <w:rPr>
+          <w:sz w:val="20"/>
+          <w:szCs w:val="20"/>
+        </w:rPr>
+        <w:t>) method to hide some of the details for posting.</w:t>
+      </w:r>
+    </w:p>
+    <w:p>
+      <w:pPr>
+        <w:ind w:left="720"/>
+        <w:rPr>
+          <w:sz w:val="20"/>
+          <w:szCs w:val="20"/>
+        </w:rPr>
+      </w:pPr>
+    </w:p>
+    <w:p>
+      <w:pPr>
+        <w:ind w:left="720"/>
+        <w:rPr>
+          <w:sz w:val="20"/>
+          <w:szCs w:val="20"/>
+        </w:rPr>
+      </w:pPr>
+      <w:proofErr w:type="spellStart"/>
+      <w:r>
+        <w:rPr>
+          <w:sz w:val="20"/>
+          <w:szCs w:val="20"/>
+        </w:rPr>
+        <w:t>ManualModeActivity</w:t>
+      </w:r>
+      <w:proofErr w:type="spellEnd"/>
+      <w:r>
+        <w:rPr>
+          <w:sz w:val="20"/>
+          <w:szCs w:val="20"/>
+        </w:rPr>
+        <w:t xml:space="preserve"> - added code to store more info from screen to </w:t>
+      </w:r>
+      <w:proofErr w:type="spellStart"/>
+      <w:r>
+        <w:rPr>
+          <w:sz w:val="20"/>
+          <w:szCs w:val="20"/>
+        </w:rPr>
+        <w:t>CircuitList</w:t>
+      </w:r>
+      <w:proofErr w:type="spellEnd"/>
+      <w:r>
+        <w:rPr>
+          <w:sz w:val="20"/>
+          <w:szCs w:val="20"/>
+        </w:rPr>
+        <w:t xml:space="preserve"> in </w:t>
+      </w:r>
+      <w:proofErr w:type="spellStart"/>
+      <w:proofErr w:type="gramStart"/>
+      <w:r>
+        <w:rPr>
+          <w:sz w:val="20"/>
+          <w:szCs w:val="20"/>
+        </w:rPr>
+        <w:t>onPause</w:t>
+      </w:r>
+      <w:proofErr w:type="spellEnd"/>
+      <w:r>
+        <w:rPr>
+          <w:sz w:val="20"/>
+          <w:szCs w:val="20"/>
+        </w:rPr>
+        <w:t>(</w:t>
+      </w:r>
+      <w:proofErr w:type="gramEnd"/>
+      <w:r>
+        <w:rPr>
+          <w:sz w:val="20"/>
+          <w:szCs w:val="20"/>
+        </w:rPr>
+        <w:t xml:space="preserve">) and to restore it in </w:t>
+      </w:r>
+      <w:proofErr w:type="spellStart"/>
+      <w:r>
+        <w:rPr>
+          <w:sz w:val="20"/>
+          <w:szCs w:val="20"/>
+        </w:rPr>
+        <w:t>onCreate</w:t>
+      </w:r>
+      <w:proofErr w:type="spellEnd"/>
+      <w:r>
+        <w:rPr>
+          <w:sz w:val="20"/>
+          <w:szCs w:val="20"/>
+        </w:rPr>
+        <w:t>()</w:t>
+      </w:r>
+      <w:r>
+        <w:rPr>
+          <w:sz w:val="20"/>
+          <w:szCs w:val="20"/>
+        </w:rPr>
+        <w:t>.</w:t>
+      </w:r>
+    </w:p>
+    <w:p>
+      <w:pPr>
+        <w:ind w:left="720"/>
+        <w:rPr>
+          <w:sz w:val="20"/>
+          <w:szCs w:val="20"/>
+        </w:rPr>
+      </w:pPr>
+    </w:p>
+    <w:p>
+      <w:pPr>
+        <w:ind w:left="720"/>
+        <w:rPr>
+          <w:sz w:val="20"/>
+          <w:szCs w:val="20"/>
+        </w:rPr>
+      </w:pPr>
+      <w:proofErr w:type="spellStart"/>
+      <w:r>
+        <w:rPr>
+          <w:sz w:val="20"/>
+          <w:szCs w:val="20"/>
+        </w:rPr>
+        <w:t>OspiMessageHandler</w:t>
+      </w:r>
+      <w:proofErr w:type="spellEnd"/>
+      <w:r>
+        <w:rPr>
+          <w:sz w:val="20"/>
+          <w:szCs w:val="20"/>
+        </w:rPr>
+        <w:t xml:space="preserve"> - added time parameter </w:t>
+      </w:r>
+      <w:r>
+        <w:rPr>
+          <w:sz w:val="20"/>
+          <w:szCs w:val="20"/>
+        </w:rPr>
+        <w:t xml:space="preserve">to </w:t>
+      </w:r>
+      <w:proofErr w:type="spellStart"/>
+      <w:proofErr w:type="gramStart"/>
+      <w:r>
+        <w:rPr>
+          <w:rFonts w:cs="Monaco"/>
+          <w:color w:val="000000"/>
+          <w:sz w:val="20"/>
+          <w:szCs w:val="20"/>
+        </w:rPr>
+        <w:t>OspiPostCircuitOnOffMessage</w:t>
+      </w:r>
+      <w:proofErr w:type="spellEnd"/>
+      <w:r>
+        <w:rPr>
+          <w:rFonts w:cs="Monaco"/>
+          <w:color w:val="000000"/>
+          <w:sz w:val="20"/>
+          <w:szCs w:val="20"/>
+        </w:rPr>
+        <w:t>(</w:t>
+      </w:r>
+      <w:proofErr w:type="gramEnd"/>
+      <w:r>
+        <w:rPr>
+          <w:rFonts w:cs="Monaco"/>
+          <w:color w:val="000000"/>
+          <w:sz w:val="20"/>
+          <w:szCs w:val="20"/>
+        </w:rPr>
+        <w:t>)</w:t>
+      </w:r>
+      <w:bookmarkStart w:id="0" w:name="_GoBack"/>
+      <w:bookmarkEnd w:id="0"/>
+      <w:r>
+        <w:rPr>
+          <w:sz w:val="20"/>
+          <w:szCs w:val="20"/>
+        </w:rPr>
+        <w:t xml:space="preserve"> </w:t>
+      </w:r>
+    </w:p>
+    <w:p>
+      <w:pPr>
+        <w:rPr>
+          <w:sz w:val="20"/>
+          <w:szCs w:val="20"/>
+        </w:rPr>
+      </w:pPr>
+    </w:p>
+    <w:p>
+      <w:pPr>
+        <w:rPr>
+          <w:sz w:val="20"/>
+          <w:szCs w:val="20"/>
+        </w:rPr>
+      </w:pPr>
+      <w:r>
+        <w:rPr>
+          <w:sz w:val="20"/>
+          <w:szCs w:val="20"/>
+        </w:rPr>
+        <w:t>20150616</w:t>
+      </w:r>
+    </w:p>
+    <w:p>
+      <w:pPr>
+        <w:ind w:left="720"/>
+        <w:rPr>
+          <w:sz w:val="20"/>
+          <w:szCs w:val="20"/>
+        </w:rPr>
+      </w:pPr>
+      <w:r>
+        <w:rPr>
+          <w:sz w:val="20"/>
+          <w:szCs w:val="20"/>
+        </w:rPr>
+        <w:t>Circuit - added activity specific (manual mode, program schedule and log) for start time, stop time and duration to distinguish between the different info that is on the different screens.</w:t>
+      </w:r>
+    </w:p>
+    <w:p>
+      <w:pPr>
+        <w:rPr>
+          <w:sz w:val="20"/>
+          <w:szCs w:val="20"/>
+        </w:rPr>
+      </w:pPr>
+    </w:p>
+    <w:p>
+      <w:pPr>
+        <w:rPr>
+          <w:sz w:val="20"/>
+          <w:szCs w:val="20"/>
+        </w:rPr>
+      </w:pPr>
+      <w:r>
+        <w:rPr>
+          <w:sz w:val="20"/>
+          <w:szCs w:val="20"/>
+        </w:rPr>
+        <w:t>20150611</w:t>
       </w:r>
     </w:p>
     <w:p>
@@ -93,6 +425,282 @@
         <w:autoSpaceDE w:val="0"/>
         <w:autoSpaceDN w:val="0"/>
         <w:adjustRightInd w:val="0"/>
+        <w:ind w:left="720"/>
+        <w:rPr>
+          <w:rFonts w:cs="Monaco"/>
+          <w:sz w:val="20"/>
+          <w:szCs w:val="20"/>
+        </w:rPr>
+      </w:pPr>
+      <w:r>
+        <w:rPr>
+          <w:sz w:val="20"/>
+          <w:szCs w:val="20"/>
+        </w:rPr>
+        <w:t xml:space="preserve">NEW - </w:t>
+      </w:r>
+      <w:proofErr w:type="spellStart"/>
+      <w:r>
+        <w:rPr>
+          <w:sz w:val="20"/>
+          <w:szCs w:val="20"/>
+        </w:rPr>
+        <w:t>CircuitList</w:t>
+      </w:r>
+      <w:proofErr w:type="spellEnd"/>
+      <w:r>
+        <w:rPr>
+          <w:sz w:val="20"/>
+          <w:szCs w:val="20"/>
+        </w:rPr>
+        <w:t xml:space="preserve"> - </w:t>
+      </w:r>
+      <w:r>
+        <w:rPr>
+          <w:rFonts w:cs="Monaco"/>
+          <w:sz w:val="20"/>
+          <w:szCs w:val="20"/>
+        </w:rPr>
+        <w:t xml:space="preserve">Defined as a Singleton, </w:t>
+      </w:r>
+      <w:proofErr w:type="spellStart"/>
+      <w:r>
+        <w:rPr>
+          <w:rFonts w:cs="Monaco"/>
+          <w:sz w:val="20"/>
+          <w:szCs w:val="20"/>
+        </w:rPr>
+        <w:t>CircuitList</w:t>
+      </w:r>
+      <w:proofErr w:type="spellEnd"/>
+      <w:r>
+        <w:rPr>
+          <w:rFonts w:cs="Monaco"/>
+          <w:sz w:val="20"/>
+          <w:szCs w:val="20"/>
+        </w:rPr>
+        <w:t xml:space="preserve"> contains info regarding the sprinkler circuits</w:t>
+      </w:r>
+      <w:r>
+        <w:rPr>
+          <w:rFonts w:cs="Monaco"/>
+          <w:sz w:val="20"/>
+          <w:szCs w:val="20"/>
+        </w:rPr>
+        <w:t xml:space="preserve"> (an </w:t>
+      </w:r>
+      <w:proofErr w:type="spellStart"/>
+      <w:r>
+        <w:rPr>
+          <w:rFonts w:cs="Monaco"/>
+          <w:sz w:val="20"/>
+          <w:szCs w:val="20"/>
+        </w:rPr>
+        <w:t>ArrayList</w:t>
+      </w:r>
+      <w:proofErr w:type="spellEnd"/>
+      <w:r>
+        <w:rPr>
+          <w:rFonts w:cs="Monaco"/>
+          <w:sz w:val="20"/>
+          <w:szCs w:val="20"/>
+        </w:rPr>
+        <w:t xml:space="preserve"> of Circuit class)</w:t>
+      </w:r>
+      <w:r>
+        <w:rPr>
+          <w:rFonts w:cs="Monaco"/>
+          <w:sz w:val="20"/>
+          <w:szCs w:val="20"/>
+        </w:rPr>
+        <w:t xml:space="preserve"> in the system. This list is meant</w:t>
+      </w:r>
+      <w:r>
+        <w:rPr>
+          <w:rFonts w:cs="Monaco"/>
+          <w:sz w:val="20"/>
+          <w:szCs w:val="20"/>
+        </w:rPr>
+        <w:t xml:space="preserve"> </w:t>
+      </w:r>
+      <w:r>
+        <w:rPr>
+          <w:rFonts w:cs="Monaco"/>
+          <w:sz w:val="20"/>
+          <w:szCs w:val="20"/>
+        </w:rPr>
+        <w:t>to be available to all classes and contain circuit and circuit status.</w:t>
+      </w:r>
+    </w:p>
+    <w:p>
+      <w:pPr>
+        <w:widowControl w:val="0"/>
+        <w:autoSpaceDE w:val="0"/>
+        <w:autoSpaceDN w:val="0"/>
+        <w:adjustRightInd w:val="0"/>
+        <w:ind w:left="720"/>
+        <w:rPr>
+          <w:rFonts w:cs="Monaco"/>
+          <w:sz w:val="20"/>
+          <w:szCs w:val="20"/>
+        </w:rPr>
+      </w:pPr>
+    </w:p>
+    <w:p>
+      <w:pPr>
+        <w:widowControl w:val="0"/>
+        <w:autoSpaceDE w:val="0"/>
+        <w:autoSpaceDN w:val="0"/>
+        <w:adjustRightInd w:val="0"/>
+        <w:ind w:left="720"/>
+        <w:rPr>
+          <w:rFonts w:cs="Monaco"/>
+          <w:sz w:val="20"/>
+          <w:szCs w:val="20"/>
+        </w:rPr>
+      </w:pPr>
+      <w:proofErr w:type="spellStart"/>
+      <w:r>
+        <w:rPr>
+          <w:rFonts w:cs="Monaco"/>
+          <w:sz w:val="20"/>
+          <w:szCs w:val="20"/>
+        </w:rPr>
+        <w:t>ManualMode</w:t>
+      </w:r>
+      <w:proofErr w:type="spellEnd"/>
+      <w:r>
+        <w:rPr>
+          <w:rFonts w:cs="Monaco"/>
+          <w:sz w:val="20"/>
+          <w:szCs w:val="20"/>
+        </w:rPr>
+        <w:t xml:space="preserve"> - mods to incorporate new </w:t>
+      </w:r>
+      <w:proofErr w:type="spellStart"/>
+      <w:r>
+        <w:rPr>
+          <w:rFonts w:cs="Monaco"/>
+          <w:sz w:val="20"/>
+          <w:szCs w:val="20"/>
+        </w:rPr>
+        <w:t>CircuitList</w:t>
+      </w:r>
+      <w:proofErr w:type="spellEnd"/>
+      <w:r>
+        <w:rPr>
+          <w:rFonts w:cs="Monaco"/>
+          <w:sz w:val="20"/>
+          <w:szCs w:val="20"/>
+        </w:rPr>
+        <w:t xml:space="preserve"> class.</w:t>
+      </w:r>
+    </w:p>
+    <w:p>
+      <w:pPr>
+        <w:widowControl w:val="0"/>
+        <w:autoSpaceDE w:val="0"/>
+        <w:autoSpaceDN w:val="0"/>
+        <w:adjustRightInd w:val="0"/>
+        <w:ind w:left="720"/>
+        <w:rPr>
+          <w:rFonts w:cs="Monaco"/>
+          <w:sz w:val="20"/>
+          <w:szCs w:val="20"/>
+        </w:rPr>
+      </w:pPr>
+    </w:p>
+    <w:p>
+      <w:pPr>
+        <w:rPr>
+          <w:sz w:val="20"/>
+          <w:szCs w:val="20"/>
+        </w:rPr>
+      </w:pPr>
+      <w:r>
+        <w:rPr>
+          <w:sz w:val="20"/>
+          <w:szCs w:val="20"/>
+        </w:rPr>
+        <w:t>20150606</w:t>
+      </w:r>
+    </w:p>
+    <w:p>
+      <w:pPr>
+        <w:ind w:left="720"/>
+        <w:rPr>
+          <w:sz w:val="20"/>
+          <w:szCs w:val="20"/>
+        </w:rPr>
+      </w:pPr>
+      <w:proofErr w:type="spellStart"/>
+      <w:r>
+        <w:rPr>
+          <w:sz w:val="20"/>
+          <w:szCs w:val="20"/>
+        </w:rPr>
+        <w:t>Li</w:t>
+      </w:r>
+      <w:r>
+        <w:rPr>
+          <w:sz w:val="20"/>
+          <w:szCs w:val="20"/>
+        </w:rPr>
+        <w:t>stItem</w:t>
+      </w:r>
+      <w:proofErr w:type="spellEnd"/>
+      <w:r>
+        <w:rPr>
+          <w:sz w:val="20"/>
+          <w:szCs w:val="20"/>
+        </w:rPr>
+        <w:t xml:space="preserve"> - make implement </w:t>
+      </w:r>
+      <w:proofErr w:type="spellStart"/>
+      <w:r>
+        <w:rPr>
+          <w:sz w:val="20"/>
+          <w:szCs w:val="20"/>
+        </w:rPr>
+        <w:t>Serializable</w:t>
+      </w:r>
+      <w:proofErr w:type="spellEnd"/>
+      <w:r>
+        <w:rPr>
+          <w:sz w:val="20"/>
+          <w:szCs w:val="20"/>
+        </w:rPr>
+        <w:t xml:space="preserve"> so can save data in Bundle for saved </w:t>
+      </w:r>
+      <w:proofErr w:type="spellStart"/>
+      <w:r>
+        <w:rPr>
+          <w:sz w:val="20"/>
+          <w:szCs w:val="20"/>
+        </w:rPr>
+        <w:t>InstanceState</w:t>
+      </w:r>
+      <w:proofErr w:type="spellEnd"/>
+      <w:r>
+        <w:rPr>
+          <w:sz w:val="20"/>
+          <w:szCs w:val="20"/>
+        </w:rPr>
+        <w:t>.</w:t>
+      </w:r>
+    </w:p>
+    <w:p>
+      <w:pPr>
+        <w:ind w:left="720"/>
+        <w:rPr>
+          <w:sz w:val="20"/>
+          <w:szCs w:val="20"/>
+        </w:rPr>
+      </w:pPr>
+    </w:p>
+    <w:p>
+      <w:pPr>
+        <w:ind w:left="720"/>
         <w:rPr>
           <w:sz w:val="20"/>
           <w:szCs w:val="20"/>
@@ -112,6 +720,182 @@
           <w:sz w:val="20"/>
           <w:szCs w:val="20"/>
         </w:rPr>
+        <w:t xml:space="preserve"> - Added code to save/retrieve the circuit list info into the </w:t>
+      </w:r>
+      <w:proofErr w:type="spellStart"/>
+      <w:r>
+        <w:rPr>
+          <w:sz w:val="20"/>
+          <w:szCs w:val="20"/>
+        </w:rPr>
+        <w:t>savedInstanceState</w:t>
+      </w:r>
+      <w:proofErr w:type="spellEnd"/>
+      <w:r>
+        <w:rPr>
+          <w:sz w:val="20"/>
+          <w:szCs w:val="20"/>
+        </w:rPr>
+        <w:t xml:space="preserve"> Bundle.</w:t>
+      </w:r>
+    </w:p>
+    <w:p>
+      <w:pPr>
+        <w:rPr>
+          <w:sz w:val="20"/>
+          <w:szCs w:val="20"/>
+        </w:rPr>
+      </w:pPr>
+    </w:p>
+    <w:p>
+      <w:pPr>
+        <w:rPr>
+          <w:sz w:val="20"/>
+          <w:szCs w:val="20"/>
+        </w:rPr>
+      </w:pPr>
+    </w:p>
+    <w:p>
+      <w:pPr>
+        <w:rPr>
+          <w:sz w:val="20"/>
+          <w:szCs w:val="20"/>
+        </w:rPr>
+      </w:pPr>
+      <w:r>
+        <w:rPr>
+          <w:sz w:val="20"/>
+          <w:szCs w:val="20"/>
+        </w:rPr>
+        <w:t>------------------------------------------------------------------------------------------------------------------------------------------------------</w:t>
+      </w:r>
+    </w:p>
+    <w:p>
+      <w:pPr>
+        <w:rPr>
+          <w:sz w:val="20"/>
+          <w:szCs w:val="20"/>
+        </w:rPr>
+      </w:pPr>
+      <w:r>
+        <w:rPr>
+          <w:sz w:val="20"/>
+          <w:szCs w:val="20"/>
+        </w:rPr>
+        <w:t>------------------------------------------------------------------------------------------------------------------------------------------------------</w:t>
+      </w:r>
+    </w:p>
+    <w:p>
+      <w:pPr>
+        <w:rPr>
+          <w:sz w:val="20"/>
+          <w:szCs w:val="20"/>
+        </w:rPr>
+      </w:pPr>
+      <w:r>
+        <w:rPr>
+          <w:sz w:val="20"/>
+          <w:szCs w:val="20"/>
+        </w:rPr>
+        <w:t xml:space="preserve">20150604 COMMIT to </w:t>
+      </w:r>
+      <w:proofErr w:type="gramStart"/>
+      <w:r>
+        <w:rPr>
+          <w:sz w:val="20"/>
+          <w:szCs w:val="20"/>
+        </w:rPr>
+        <w:t>GIT  Restructured</w:t>
+      </w:r>
+      <w:proofErr w:type="gramEnd"/>
+      <w:r>
+        <w:rPr>
+          <w:sz w:val="20"/>
+          <w:szCs w:val="20"/>
+        </w:rPr>
+        <w:t xml:space="preserve"> to use </w:t>
+      </w:r>
+      <w:proofErr w:type="spellStart"/>
+      <w:r>
+        <w:rPr>
+          <w:sz w:val="20"/>
+          <w:szCs w:val="20"/>
+        </w:rPr>
+        <w:t>OspiMessageHandler</w:t>
+      </w:r>
+      <w:proofErr w:type="spellEnd"/>
+      <w:r>
+        <w:rPr>
+          <w:sz w:val="20"/>
+          <w:szCs w:val="20"/>
+        </w:rPr>
+        <w:t xml:space="preserve">, started to add </w:t>
+      </w:r>
+      <w:proofErr w:type="spellStart"/>
+      <w:r>
+        <w:rPr>
+          <w:sz w:val="20"/>
+          <w:szCs w:val="20"/>
+        </w:rPr>
+        <w:t>ProgramSummaryActivity</w:t>
+      </w:r>
+      <w:proofErr w:type="spellEnd"/>
+      <w:r>
+        <w:rPr>
+          <w:sz w:val="20"/>
+          <w:szCs w:val="20"/>
+        </w:rPr>
+        <w:t xml:space="preserve"> which will provide a list of program schedules.</w:t>
+      </w:r>
+    </w:p>
+    <w:p>
+      <w:pPr>
+        <w:rPr>
+          <w:sz w:val="20"/>
+          <w:szCs w:val="20"/>
+        </w:rPr>
+      </w:pPr>
+    </w:p>
+    <w:p>
+      <w:pPr>
+        <w:rPr>
+          <w:sz w:val="20"/>
+          <w:szCs w:val="20"/>
+        </w:rPr>
+      </w:pPr>
+      <w:r>
+        <w:rPr>
+          <w:sz w:val="20"/>
+          <w:szCs w:val="20"/>
+        </w:rPr>
+        <w:t>20150602</w:t>
+      </w:r>
+    </w:p>
+    <w:p>
+      <w:pPr>
+        <w:widowControl w:val="0"/>
+        <w:autoSpaceDE w:val="0"/>
+        <w:autoSpaceDN w:val="0"/>
+        <w:adjustRightInd w:val="0"/>
+        <w:rPr>
+          <w:sz w:val="20"/>
+          <w:szCs w:val="20"/>
+        </w:rPr>
+      </w:pPr>
+      <w:proofErr w:type="spellStart"/>
+      <w:r>
+        <w:rPr>
+          <w:sz w:val="20"/>
+          <w:szCs w:val="20"/>
+        </w:rPr>
+        <w:t>ManualModeActivity</w:t>
+      </w:r>
+      <w:proofErr w:type="spellEnd"/>
+      <w:r>
+        <w:rPr>
+          <w:sz w:val="20"/>
+          <w:szCs w:val="20"/>
+        </w:rPr>
         <w:t xml:space="preserve"> - Removed </w:t>
       </w:r>
       <w:proofErr w:type="spellStart"/>
@@ -431,8 +1215,6 @@
         </w:rPr>
         <w:t>OspiMessage</w:t>
       </w:r>
-      <w:bookmarkStart w:id="0" w:name="_GoBack"/>
-      <w:bookmarkEnd w:id="0"/>
       <w:proofErr w:type="spellEnd"/>
     </w:p>
     <w:p>
@@ -1463,7 +2245,6 @@
           <w:sz w:val="20"/>
           <w:szCs w:val="20"/>
         </w:rPr>
-        <w:lastRenderedPageBreak/>
         <w:t xml:space="preserve">NEW - </w:t>
       </w:r>
       <w:proofErr w:type="spellStart"/>

</xml_diff>